<commit_message>
Updated Meeting Notes for 11-26-12
</commit_message>
<xml_diff>
--- a/meeting notes/Meeting Notes (11-26-12).docx
+++ b/meeting notes/Meeting Notes (11-26-12).docx
@@ -85,477 +85,638 @@
         <w:rPr>
           <w:rFonts w:ascii="Courier New" w:hAnsi="Courier New" w:cs="Courier New"/>
         </w:rPr>
-        <w:t>Assigned to Cha</w:t>
+        <w:t>Assigned to Chad</w:t>
+      </w:r>
+    </w:p>
+    <w:p>
+      <w:pPr>
+        <w:pStyle w:val="PlainText"/>
+        <w:ind w:firstLine="720"/>
+        <w:rPr>
+          <w:rFonts w:ascii="Courier New" w:hAnsi="Courier New" w:cs="Courier New"/>
+        </w:rPr>
+      </w:pPr>
+    </w:p>
+    <w:p>
+      <w:pPr>
+        <w:pStyle w:val="PlainText"/>
+        <w:numPr>
+          <w:ilvl w:val="0"/>
+          <w:numId w:val="4"/>
+        </w:numPr>
+        <w:rPr>
+          <w:rFonts w:ascii="Courier New" w:hAnsi="Courier New" w:cs="Courier New"/>
+        </w:rPr>
+      </w:pPr>
+      <w:r>
+        <w:rPr>
+          <w:rFonts w:ascii="Courier New" w:hAnsi="Courier New" w:cs="Courier New"/>
+        </w:rPr>
+        <w:t>Log-In Functionality &amp; Implementation</w:t>
+      </w:r>
+    </w:p>
+    <w:p>
+      <w:pPr>
+        <w:pStyle w:val="PlainText"/>
+        <w:numPr>
+          <w:ilvl w:val="1"/>
+          <w:numId w:val="4"/>
+        </w:numPr>
+        <w:rPr>
+          <w:rFonts w:ascii="Courier New" w:hAnsi="Courier New" w:cs="Courier New"/>
+        </w:rPr>
+      </w:pPr>
+      <w:r>
+        <w:rPr>
+          <w:rFonts w:ascii="Courier New" w:hAnsi="Courier New" w:cs="Courier New"/>
+        </w:rPr>
+        <w:t xml:space="preserve">Assigned to </w:t>
+      </w:r>
+      <w:r>
+        <w:rPr>
+          <w:rFonts w:ascii="Courier New" w:hAnsi="Courier New" w:cs="Courier New"/>
+        </w:rPr>
+        <w:t>David</w:t>
+      </w:r>
+    </w:p>
+    <w:p>
+      <w:pPr>
+        <w:pStyle w:val="PlainText"/>
+        <w:ind w:firstLine="720"/>
+        <w:rPr>
+          <w:rFonts w:ascii="Courier New" w:hAnsi="Courier New" w:cs="Courier New"/>
+        </w:rPr>
+      </w:pPr>
+    </w:p>
+    <w:p>
+      <w:pPr>
+        <w:pStyle w:val="PlainText"/>
+        <w:numPr>
+          <w:ilvl w:val="0"/>
+          <w:numId w:val="4"/>
+        </w:numPr>
+        <w:rPr>
+          <w:rFonts w:ascii="Courier New" w:hAnsi="Courier New" w:cs="Courier New"/>
+        </w:rPr>
+      </w:pPr>
+      <w:r>
+        <w:rPr>
+          <w:rFonts w:ascii="Courier New" w:hAnsi="Courier New" w:cs="Courier New"/>
+        </w:rPr>
+        <w:t>Upload Functionality &amp; Implementation</w:t>
+      </w:r>
+    </w:p>
+    <w:p>
+      <w:pPr>
+        <w:pStyle w:val="PlainText"/>
+        <w:numPr>
+          <w:ilvl w:val="1"/>
+          <w:numId w:val="4"/>
+        </w:numPr>
+        <w:rPr>
+          <w:rFonts w:ascii="Courier New" w:hAnsi="Courier New" w:cs="Courier New"/>
+        </w:rPr>
+      </w:pPr>
+      <w:r>
+        <w:rPr>
+          <w:rFonts w:ascii="Courier New" w:hAnsi="Courier New" w:cs="Courier New"/>
+        </w:rPr>
+        <w:t>Completed / Assigned to Chad</w:t>
+      </w:r>
+    </w:p>
+    <w:p>
+      <w:pPr>
+        <w:pStyle w:val="PlainText"/>
+        <w:ind w:firstLine="720"/>
+        <w:rPr>
+          <w:rFonts w:ascii="Courier New" w:hAnsi="Courier New" w:cs="Courier New"/>
+        </w:rPr>
+      </w:pPr>
+    </w:p>
+    <w:p>
+      <w:pPr>
+        <w:pStyle w:val="PlainText"/>
+        <w:numPr>
+          <w:ilvl w:val="0"/>
+          <w:numId w:val="4"/>
+        </w:numPr>
+        <w:rPr>
+          <w:rFonts w:ascii="Courier New" w:hAnsi="Courier New" w:cs="Courier New"/>
+        </w:rPr>
+      </w:pPr>
+      <w:r>
+        <w:rPr>
+          <w:rFonts w:ascii="Courier New" w:hAnsi="Courier New" w:cs="Courier New"/>
+        </w:rPr>
+        <w:t xml:space="preserve">Presentation Creation &amp; </w:t>
+      </w:r>
+      <w:r>
+        <w:rPr>
+          <w:rFonts w:ascii="Courier New" w:hAnsi="Courier New" w:cs="Courier New"/>
+        </w:rPr>
+        <w:t>Rehearsal</w:t>
+      </w:r>
+    </w:p>
+    <w:p>
+      <w:pPr>
+        <w:pStyle w:val="PlainText"/>
+        <w:numPr>
+          <w:ilvl w:val="1"/>
+          <w:numId w:val="4"/>
+        </w:numPr>
+        <w:rPr>
+          <w:rFonts w:ascii="Courier New" w:hAnsi="Courier New" w:cs="Courier New"/>
+        </w:rPr>
+      </w:pPr>
+      <w:r>
+        <w:rPr>
+          <w:rFonts w:ascii="Courier New" w:hAnsi="Courier New" w:cs="Courier New"/>
+        </w:rPr>
+        <w:t>Assigned to Tony &amp; Chad</w:t>
+      </w:r>
+    </w:p>
+    <w:p>
+      <w:pPr>
+        <w:pStyle w:val="PlainText"/>
+        <w:ind w:firstLine="720"/>
+        <w:rPr>
+          <w:rFonts w:ascii="Courier New" w:hAnsi="Courier New" w:cs="Courier New"/>
+        </w:rPr>
+      </w:pPr>
+    </w:p>
+    <w:p>
+      <w:pPr>
+        <w:pStyle w:val="PlainText"/>
+        <w:numPr>
+          <w:ilvl w:val="0"/>
+          <w:numId w:val="4"/>
+        </w:numPr>
+        <w:rPr>
+          <w:rFonts w:ascii="Courier New" w:hAnsi="Courier New" w:cs="Courier New"/>
+        </w:rPr>
+      </w:pPr>
+      <w:r>
+        <w:rPr>
+          <w:rFonts w:ascii="Courier New" w:hAnsi="Courier New" w:cs="Courier New"/>
+        </w:rPr>
+        <w:t>Presentation Activities</w:t>
+      </w:r>
+    </w:p>
+    <w:p>
+      <w:pPr>
+        <w:pStyle w:val="PlainText"/>
+        <w:numPr>
+          <w:ilvl w:val="1"/>
+          <w:numId w:val="4"/>
+        </w:numPr>
+        <w:rPr>
+          <w:rFonts w:ascii="Courier New" w:hAnsi="Courier New" w:cs="Courier New"/>
+        </w:rPr>
+      </w:pPr>
+      <w:r>
+        <w:rPr>
+          <w:rFonts w:ascii="Courier New" w:hAnsi="Courier New" w:cs="Courier New"/>
+        </w:rPr>
+        <w:t>Assigned to Tony &amp; Chad</w:t>
+      </w:r>
+    </w:p>
+    <w:p>
+      <w:pPr>
+        <w:pStyle w:val="PlainText"/>
+        <w:rPr>
+          <w:rFonts w:ascii="Courier New" w:hAnsi="Courier New" w:cs="Courier New"/>
+        </w:rPr>
+      </w:pPr>
+      <w:r>
+        <w:rPr>
+          <w:rFonts w:ascii="Courier New" w:hAnsi="Courier New" w:cs="Courier New"/>
+        </w:rPr>
+        <w:tab/>
+      </w:r>
+    </w:p>
+    <w:p>
+      <w:pPr>
+        <w:pStyle w:val="PlainText"/>
+        <w:rPr>
+          <w:rFonts w:ascii="Courier New" w:hAnsi="Courier New" w:cs="Courier New"/>
+          <w:u w:val="single"/>
+        </w:rPr>
+      </w:pPr>
+      <w:r>
+        <w:rPr>
+          <w:rFonts w:ascii="Courier New" w:hAnsi="Courier New" w:cs="Courier New"/>
+          <w:u w:val="single"/>
+        </w:rPr>
+        <w:t>Presentation Outline:</w:t>
+      </w:r>
+    </w:p>
+    <w:p>
+      <w:pPr>
+        <w:pStyle w:val="PlainText"/>
+        <w:rPr>
+          <w:rFonts w:ascii="Courier New" w:hAnsi="Courier New" w:cs="Courier New"/>
+        </w:rPr>
+      </w:pPr>
+    </w:p>
+    <w:p>
+      <w:pPr>
+        <w:pStyle w:val="PlainText"/>
+        <w:ind w:left="360"/>
+        <w:rPr>
+          <w:rFonts w:ascii="Courier New" w:hAnsi="Courier New" w:cs="Courier New"/>
+        </w:rPr>
+      </w:pPr>
+      <w:r>
+        <w:rPr>
+          <w:rFonts w:ascii="Courier New" w:hAnsi="Courier New" w:cs="Courier New"/>
+        </w:rPr>
+        <w:t>Total Time: 10 Minutes</w:t>
+      </w:r>
+    </w:p>
+    <w:p>
+      <w:pPr>
+        <w:pStyle w:val="PlainText"/>
+        <w:rPr>
+          <w:rFonts w:ascii="Courier New" w:hAnsi="Courier New" w:cs="Courier New"/>
+        </w:rPr>
+      </w:pPr>
+    </w:p>
+    <w:p>
+      <w:pPr>
+        <w:pStyle w:val="PlainText"/>
+        <w:numPr>
+          <w:ilvl w:val="0"/>
+          <w:numId w:val="2"/>
+        </w:numPr>
+        <w:rPr>
+          <w:rFonts w:ascii="Courier New" w:hAnsi="Courier New" w:cs="Courier New"/>
+        </w:rPr>
+      </w:pPr>
+      <w:r>
+        <w:rPr>
+          <w:rFonts w:ascii="Courier New" w:hAnsi="Courier New" w:cs="Courier New"/>
+        </w:rPr>
+        <w:t>Project Overview &amp; Goals (2 Minutes)</w:t>
+      </w:r>
+    </w:p>
+    <w:p>
+      <w:pPr>
+        <w:pStyle w:val="PlainText"/>
+        <w:numPr>
+          <w:ilvl w:val="0"/>
+          <w:numId w:val="2"/>
+        </w:numPr>
+        <w:rPr>
+          <w:rFonts w:ascii="Courier New" w:hAnsi="Courier New" w:cs="Courier New"/>
+        </w:rPr>
+      </w:pPr>
+      <w:r>
+        <w:rPr>
+          <w:rFonts w:ascii="Courier New" w:hAnsi="Courier New" w:cs="Courier New"/>
+        </w:rPr>
+        <w:t>Discussion on Deliverables, Part 1 (1 Minute)</w:t>
+      </w:r>
+    </w:p>
+    <w:p>
+      <w:pPr>
+        <w:pStyle w:val="PlainText"/>
+        <w:numPr>
+          <w:ilvl w:val="1"/>
+          <w:numId w:val="2"/>
+        </w:numPr>
+        <w:rPr>
+          <w:rFonts w:ascii="Courier New" w:hAnsi="Courier New" w:cs="Courier New"/>
+        </w:rPr>
+      </w:pPr>
+      <w:r>
+        <w:rPr>
+          <w:rFonts w:ascii="Courier New" w:hAnsi="Courier New" w:cs="Courier New"/>
+        </w:rPr>
+        <w:t>What Has Been Done</w:t>
+      </w:r>
+    </w:p>
+    <w:p>
+      <w:pPr>
+        <w:pStyle w:val="PlainText"/>
+        <w:numPr>
+          <w:ilvl w:val="0"/>
+          <w:numId w:val="2"/>
+        </w:numPr>
+        <w:rPr>
+          <w:rFonts w:ascii="Courier New" w:hAnsi="Courier New" w:cs="Courier New"/>
+        </w:rPr>
+      </w:pPr>
+      <w:r>
+        <w:rPr>
+          <w:rFonts w:ascii="Courier New" w:hAnsi="Courier New" w:cs="Courier New"/>
+        </w:rPr>
+        <w:t>Database Structure (1 Minute)</w:t>
+      </w:r>
+    </w:p>
+    <w:p>
+      <w:pPr>
+        <w:pStyle w:val="PlainText"/>
+        <w:numPr>
+          <w:ilvl w:val="0"/>
+          <w:numId w:val="2"/>
+        </w:numPr>
+        <w:rPr>
+          <w:rFonts w:ascii="Courier New" w:hAnsi="Courier New" w:cs="Courier New"/>
+        </w:rPr>
+      </w:pPr>
+      <w:r>
+        <w:rPr>
+          <w:rFonts w:ascii="Courier New" w:hAnsi="Courier New" w:cs="Courier New"/>
+        </w:rPr>
+        <w:t>Overview of Application &amp; Functionality</w:t>
+      </w:r>
+    </w:p>
+    <w:p>
+      <w:pPr>
+        <w:pStyle w:val="PlainText"/>
+        <w:numPr>
+          <w:ilvl w:val="1"/>
+          <w:numId w:val="2"/>
+        </w:numPr>
+        <w:rPr>
+          <w:rFonts w:ascii="Courier New" w:hAnsi="Courier New" w:cs="Courier New"/>
+        </w:rPr>
+      </w:pPr>
+      <w:r>
+        <w:rPr>
+          <w:rFonts w:ascii="Courier New" w:hAnsi="Courier New" w:cs="Courier New"/>
+        </w:rPr>
+        <w:t>Log-In (1 Minute)</w:t>
+      </w:r>
+    </w:p>
+    <w:p>
+      <w:pPr>
+        <w:pStyle w:val="PlainText"/>
+        <w:numPr>
+          <w:ilvl w:val="1"/>
+          <w:numId w:val="2"/>
+        </w:numPr>
+        <w:rPr>
+          <w:rFonts w:ascii="Courier New" w:hAnsi="Courier New" w:cs="Courier New"/>
+        </w:rPr>
+      </w:pPr>
+      <w:r>
+        <w:rPr>
+          <w:rFonts w:ascii="Courier New" w:hAnsi="Courier New" w:cs="Courier New"/>
+        </w:rPr>
+        <w:t>Upload (2 Minutes)</w:t>
+      </w:r>
+    </w:p>
+    <w:p>
+      <w:pPr>
+        <w:pStyle w:val="PlainText"/>
+        <w:numPr>
+          <w:ilvl w:val="1"/>
+          <w:numId w:val="2"/>
+        </w:numPr>
+        <w:rPr>
+          <w:rFonts w:ascii="Courier New" w:hAnsi="Courier New" w:cs="Courier New"/>
+        </w:rPr>
+      </w:pPr>
+      <w:r>
+        <w:rPr>
+          <w:rFonts w:ascii="Courier New" w:hAnsi="Courier New" w:cs="Courier New"/>
+        </w:rPr>
+        <w:t>View &amp; Sort Data (2 Minutes)</w:t>
+      </w:r>
+    </w:p>
+    <w:p>
+      <w:pPr>
+        <w:pStyle w:val="PlainText"/>
+        <w:numPr>
+          <w:ilvl w:val="0"/>
+          <w:numId w:val="2"/>
+        </w:numPr>
+        <w:rPr>
+          <w:rFonts w:ascii="Courier New" w:hAnsi="Courier New" w:cs="Courier New"/>
+        </w:rPr>
+      </w:pPr>
+      <w:r>
+        <w:rPr>
+          <w:rFonts w:ascii="Courier New" w:hAnsi="Courier New" w:cs="Courier New"/>
+        </w:rPr>
+        <w:t>Discussion on Deliverables, Part 2 (2 Minutes)</w:t>
+      </w:r>
+    </w:p>
+    <w:p>
+      <w:pPr>
+        <w:pStyle w:val="PlainText"/>
+        <w:numPr>
+          <w:ilvl w:val="1"/>
+          <w:numId w:val="2"/>
+        </w:numPr>
+        <w:rPr>
+          <w:rFonts w:ascii="Courier New" w:hAnsi="Courier New" w:cs="Courier New"/>
+        </w:rPr>
+      </w:pPr>
+      <w:r>
+        <w:rPr>
+          <w:rFonts w:ascii="Courier New" w:hAnsi="Courier New" w:cs="Courier New"/>
+        </w:rPr>
+        <w:t>What Still Needs Work</w:t>
+      </w:r>
+    </w:p>
+    <w:p>
+      <w:pPr>
+        <w:pStyle w:val="PlainText"/>
+        <w:rPr>
+          <w:rFonts w:ascii="Courier New" w:hAnsi="Courier New" w:cs="Courier New"/>
+        </w:rPr>
+      </w:pPr>
+      <w:r>
+        <w:rPr>
+          <w:rFonts w:ascii="Courier New" w:hAnsi="Courier New" w:cs="Courier New"/>
+        </w:rPr>
+        <w:tab/>
+      </w:r>
+    </w:p>
+    <w:p>
+      <w:pPr>
+        <w:pStyle w:val="PlainText"/>
+        <w:rPr>
+          <w:rFonts w:ascii="Courier New" w:hAnsi="Courier New" w:cs="Courier New"/>
+        </w:rPr>
+      </w:pPr>
+      <w:r>
+        <w:rPr>
+          <w:rFonts w:ascii="Courier New" w:hAnsi="Courier New" w:cs="Courier New"/>
+          <w:u w:val="single"/>
+        </w:rPr>
+        <w:t>Due Outs:</w:t>
+      </w:r>
+    </w:p>
+    <w:p>
+      <w:pPr>
+        <w:pStyle w:val="PlainText"/>
+        <w:rPr>
+          <w:rFonts w:ascii="Courier New" w:hAnsi="Courier New" w:cs="Courier New"/>
+        </w:rPr>
+      </w:pPr>
+    </w:p>
+    <w:p>
+      <w:pPr>
+        <w:pStyle w:val="PlainText"/>
+        <w:numPr>
+          <w:ilvl w:val="0"/>
+          <w:numId w:val="2"/>
+        </w:numPr>
+        <w:rPr>
+          <w:rFonts w:ascii="Courier New" w:hAnsi="Courier New" w:cs="Courier New"/>
+        </w:rPr>
+      </w:pPr>
+      <w:r>
+        <w:rPr>
+          <w:rFonts w:ascii="Courier New" w:hAnsi="Courier New" w:cs="Courier New"/>
+        </w:rPr>
+        <w:t>Pretty Web-Site &amp; Layout: Chad</w:t>
+      </w:r>
+    </w:p>
+    <w:p>
+      <w:pPr>
+        <w:pStyle w:val="PlainText"/>
+        <w:numPr>
+          <w:ilvl w:val="0"/>
+          <w:numId w:val="2"/>
+        </w:numPr>
+        <w:rPr>
+          <w:rFonts w:ascii="Courier New" w:hAnsi="Courier New" w:cs="Courier New"/>
+        </w:rPr>
+      </w:pPr>
+      <w:r>
+        <w:rPr>
+          <w:rFonts w:ascii="Courier New" w:hAnsi="Courier New" w:cs="Courier New"/>
+        </w:rPr>
+        <w:t>Functional Log-In &amp; Navigation: David</w:t>
+      </w:r>
+    </w:p>
+    <w:p>
+      <w:pPr>
+        <w:pStyle w:val="PlainText"/>
+        <w:numPr>
+          <w:ilvl w:val="0"/>
+          <w:numId w:val="2"/>
+        </w:numPr>
+        <w:rPr>
+          <w:rFonts w:ascii="Courier New" w:hAnsi="Courier New" w:cs="Courier New"/>
+        </w:rPr>
+      </w:pPr>
+      <w:r>
+        <w:rPr>
+          <w:rFonts w:ascii="Courier New" w:hAnsi="Courier New" w:cs="Courier New"/>
+        </w:rPr>
+        <w:t>Functional Upload: Chad</w:t>
+      </w:r>
+    </w:p>
+    <w:p>
+      <w:pPr>
+        <w:pStyle w:val="PlainText"/>
+        <w:numPr>
+          <w:ilvl w:val="0"/>
+          <w:numId w:val="2"/>
+        </w:numPr>
+        <w:rPr>
+          <w:rFonts w:ascii="Courier New" w:hAnsi="Courier New" w:cs="Courier New"/>
+        </w:rPr>
+      </w:pPr>
+      <w:r>
+        <w:rPr>
+          <w:rFonts w:ascii="Courier New" w:hAnsi="Courier New" w:cs="Courier New"/>
+        </w:rPr>
+        <w:t>Presentation Creation: Tony &amp; Chad</w:t>
+      </w:r>
+    </w:p>
+    <w:p>
+      <w:pPr>
+        <w:pStyle w:val="PlainText"/>
+        <w:numPr>
+          <w:ilvl w:val="0"/>
+          <w:numId w:val="2"/>
+        </w:numPr>
+        <w:rPr>
+          <w:rFonts w:ascii="Courier New" w:hAnsi="Courier New" w:cs="Courier New"/>
+        </w:rPr>
+      </w:pPr>
+      <w:r>
+        <w:rPr>
+          <w:rFonts w:ascii="Courier New" w:hAnsi="Courier New" w:cs="Courier New"/>
+        </w:rPr>
+        <w:t>Presentation &amp; Lecture: Tony &amp; Chad</w:t>
+      </w:r>
+    </w:p>
+    <w:p>
+      <w:pPr>
+        <w:pStyle w:val="PlainText"/>
+        <w:rPr>
+          <w:rFonts w:ascii="Courier New" w:hAnsi="Courier New" w:cs="Courier New"/>
+        </w:rPr>
+      </w:pPr>
+    </w:p>
+    <w:p>
+      <w:pPr>
+        <w:pStyle w:val="PlainText"/>
+        <w:rPr>
+          <w:rFonts w:ascii="Courier New" w:hAnsi="Courier New" w:cs="Courier New"/>
+          <w:u w:val="single"/>
+        </w:rPr>
+      </w:pPr>
+      <w:r>
+        <w:rPr>
+          <w:rFonts w:ascii="Courier New" w:hAnsi="Courier New" w:cs="Courier New"/>
+          <w:u w:val="single"/>
+        </w:rPr>
+        <w:t>Notes:</w:t>
+      </w:r>
+    </w:p>
+    <w:p>
+      <w:pPr>
+        <w:pStyle w:val="PlainText"/>
+        <w:rPr>
+          <w:rFonts w:ascii="Courier New" w:hAnsi="Courier New" w:cs="Courier New"/>
+          <w:u w:val="single"/>
+        </w:rPr>
+      </w:pPr>
+    </w:p>
+    <w:p>
+      <w:pPr>
+        <w:pStyle w:val="PlainText"/>
+        <w:numPr>
+          <w:ilvl w:val="0"/>
+          <w:numId w:val="2"/>
+        </w:numPr>
+        <w:rPr>
+          <w:rFonts w:ascii="Courier New" w:hAnsi="Courier New" w:cs="Courier New"/>
+          <w:u w:val="single"/>
+        </w:rPr>
+      </w:pPr>
+      <w:proofErr w:type="spellStart"/>
+      <w:r>
+        <w:rPr>
+          <w:rFonts w:ascii="Courier New" w:hAnsi="Courier New" w:cs="Courier New"/>
+        </w:rPr>
+        <w:t>Zac</w:t>
+      </w:r>
+      <w:proofErr w:type="spellEnd"/>
+      <w:r>
+        <w:rPr>
+          <w:rFonts w:ascii="Courier New" w:hAnsi="Courier New" w:cs="Courier New"/>
+        </w:rPr>
+        <w:t xml:space="preserve"> will not be in class Thursday for Presentation</w:t>
       </w:r>
       <w:bookmarkStart w:id="0" w:name="_GoBack"/>
       <w:bookmarkEnd w:id="0"/>
-      <w:r>
-        <w:rPr>
-          <w:rFonts w:ascii="Courier New" w:hAnsi="Courier New" w:cs="Courier New"/>
-        </w:rPr>
-        <w:t>d</w:t>
-      </w:r>
-    </w:p>
-    <w:p>
-      <w:pPr>
-        <w:pStyle w:val="PlainText"/>
-        <w:ind w:firstLine="720"/>
-        <w:rPr>
-          <w:rFonts w:ascii="Courier New" w:hAnsi="Courier New" w:cs="Courier New"/>
-        </w:rPr>
-      </w:pPr>
-    </w:p>
-    <w:p>
-      <w:pPr>
-        <w:pStyle w:val="PlainText"/>
-        <w:numPr>
-          <w:ilvl w:val="0"/>
-          <w:numId w:val="4"/>
-        </w:numPr>
-        <w:rPr>
-          <w:rFonts w:ascii="Courier New" w:hAnsi="Courier New" w:cs="Courier New"/>
-        </w:rPr>
-      </w:pPr>
-      <w:r>
-        <w:rPr>
-          <w:rFonts w:ascii="Courier New" w:hAnsi="Courier New" w:cs="Courier New"/>
-        </w:rPr>
-        <w:t>Log-In Functionality &amp; Implementation</w:t>
-      </w:r>
-    </w:p>
-    <w:p>
-      <w:pPr>
-        <w:pStyle w:val="PlainText"/>
-        <w:numPr>
-          <w:ilvl w:val="1"/>
-          <w:numId w:val="4"/>
-        </w:numPr>
-        <w:rPr>
-          <w:rFonts w:ascii="Courier New" w:hAnsi="Courier New" w:cs="Courier New"/>
-        </w:rPr>
-      </w:pPr>
-      <w:r>
-        <w:rPr>
-          <w:rFonts w:ascii="Courier New" w:hAnsi="Courier New" w:cs="Courier New"/>
-        </w:rPr>
-        <w:t xml:space="preserve">Assigned to </w:t>
-      </w:r>
-      <w:proofErr w:type="spellStart"/>
-      <w:r>
-        <w:rPr>
-          <w:rFonts w:ascii="Courier New" w:hAnsi="Courier New" w:cs="Courier New"/>
-        </w:rPr>
-        <w:t>Zac</w:t>
-      </w:r>
-      <w:proofErr w:type="spellEnd"/>
-    </w:p>
-    <w:p>
-      <w:pPr>
-        <w:pStyle w:val="PlainText"/>
-        <w:ind w:firstLine="720"/>
-        <w:rPr>
-          <w:rFonts w:ascii="Courier New" w:hAnsi="Courier New" w:cs="Courier New"/>
-        </w:rPr>
-      </w:pPr>
-    </w:p>
-    <w:p>
-      <w:pPr>
-        <w:pStyle w:val="PlainText"/>
-        <w:numPr>
-          <w:ilvl w:val="0"/>
-          <w:numId w:val="4"/>
-        </w:numPr>
-        <w:rPr>
-          <w:rFonts w:ascii="Courier New" w:hAnsi="Courier New" w:cs="Courier New"/>
-        </w:rPr>
-      </w:pPr>
-      <w:r>
-        <w:rPr>
-          <w:rFonts w:ascii="Courier New" w:hAnsi="Courier New" w:cs="Courier New"/>
-        </w:rPr>
-        <w:t>Upload Functionality &amp; Implementation</w:t>
-      </w:r>
-    </w:p>
-    <w:p>
-      <w:pPr>
-        <w:pStyle w:val="PlainText"/>
-        <w:numPr>
-          <w:ilvl w:val="1"/>
-          <w:numId w:val="4"/>
-        </w:numPr>
-        <w:rPr>
-          <w:rFonts w:ascii="Courier New" w:hAnsi="Courier New" w:cs="Courier New"/>
-        </w:rPr>
-      </w:pPr>
-      <w:r>
-        <w:rPr>
-          <w:rFonts w:ascii="Courier New" w:hAnsi="Courier New" w:cs="Courier New"/>
-        </w:rPr>
-        <w:t>Completed / Assigned to Chad</w:t>
-      </w:r>
-    </w:p>
-    <w:p>
-      <w:pPr>
-        <w:pStyle w:val="PlainText"/>
-        <w:ind w:firstLine="720"/>
-        <w:rPr>
-          <w:rFonts w:ascii="Courier New" w:hAnsi="Courier New" w:cs="Courier New"/>
-        </w:rPr>
-      </w:pPr>
-    </w:p>
-    <w:p>
-      <w:pPr>
-        <w:pStyle w:val="PlainText"/>
-        <w:numPr>
-          <w:ilvl w:val="0"/>
-          <w:numId w:val="4"/>
-        </w:numPr>
-        <w:rPr>
-          <w:rFonts w:ascii="Courier New" w:hAnsi="Courier New" w:cs="Courier New"/>
-        </w:rPr>
-      </w:pPr>
-      <w:r>
-        <w:rPr>
-          <w:rFonts w:ascii="Courier New" w:hAnsi="Courier New" w:cs="Courier New"/>
-        </w:rPr>
-        <w:t xml:space="preserve">Presentation Creation </w:t>
-      </w:r>
-      <w:r>
-        <w:rPr>
-          <w:rFonts w:ascii="Courier New" w:hAnsi="Courier New" w:cs="Courier New"/>
-        </w:rPr>
-        <w:t xml:space="preserve">&amp; </w:t>
-      </w:r>
-      <w:r>
-        <w:rPr>
-          <w:rFonts w:ascii="Courier New" w:hAnsi="Courier New" w:cs="Courier New"/>
-        </w:rPr>
-        <w:t>Rehearsal</w:t>
-      </w:r>
-    </w:p>
-    <w:p>
-      <w:pPr>
-        <w:pStyle w:val="PlainText"/>
-        <w:numPr>
-          <w:ilvl w:val="1"/>
-          <w:numId w:val="4"/>
-        </w:numPr>
-        <w:rPr>
-          <w:rFonts w:ascii="Courier New" w:hAnsi="Courier New" w:cs="Courier New"/>
-        </w:rPr>
-      </w:pPr>
-      <w:r>
-        <w:rPr>
-          <w:rFonts w:ascii="Courier New" w:hAnsi="Courier New" w:cs="Courier New"/>
-        </w:rPr>
-        <w:t>Assigned to Tony &amp; Chad</w:t>
-      </w:r>
-    </w:p>
-    <w:p>
-      <w:pPr>
-        <w:pStyle w:val="PlainText"/>
-        <w:ind w:firstLine="720"/>
-        <w:rPr>
-          <w:rFonts w:ascii="Courier New" w:hAnsi="Courier New" w:cs="Courier New"/>
-        </w:rPr>
-      </w:pPr>
-    </w:p>
-    <w:p>
-      <w:pPr>
-        <w:pStyle w:val="PlainText"/>
-        <w:numPr>
-          <w:ilvl w:val="0"/>
-          <w:numId w:val="4"/>
-        </w:numPr>
-        <w:rPr>
-          <w:rFonts w:ascii="Courier New" w:hAnsi="Courier New" w:cs="Courier New"/>
-        </w:rPr>
-      </w:pPr>
-      <w:r>
-        <w:rPr>
-          <w:rFonts w:ascii="Courier New" w:hAnsi="Courier New" w:cs="Courier New"/>
-        </w:rPr>
-        <w:t>Presentation Activities</w:t>
-      </w:r>
-    </w:p>
-    <w:p>
-      <w:pPr>
-        <w:pStyle w:val="PlainText"/>
-        <w:numPr>
-          <w:ilvl w:val="1"/>
-          <w:numId w:val="4"/>
-        </w:numPr>
-        <w:rPr>
-          <w:rFonts w:ascii="Courier New" w:hAnsi="Courier New" w:cs="Courier New"/>
-        </w:rPr>
-      </w:pPr>
-      <w:r>
-        <w:rPr>
-          <w:rFonts w:ascii="Courier New" w:hAnsi="Courier New" w:cs="Courier New"/>
-        </w:rPr>
-        <w:t>Assigned to Tony &amp; Chad</w:t>
-      </w:r>
-    </w:p>
-    <w:p>
-      <w:pPr>
-        <w:pStyle w:val="PlainText"/>
-        <w:rPr>
-          <w:rFonts w:ascii="Courier New" w:hAnsi="Courier New" w:cs="Courier New"/>
-        </w:rPr>
-      </w:pPr>
-      <w:r>
-        <w:rPr>
-          <w:rFonts w:ascii="Courier New" w:hAnsi="Courier New" w:cs="Courier New"/>
-        </w:rPr>
-        <w:tab/>
-      </w:r>
-    </w:p>
-    <w:p>
-      <w:pPr>
-        <w:pStyle w:val="PlainText"/>
-        <w:rPr>
-          <w:rFonts w:ascii="Courier New" w:hAnsi="Courier New" w:cs="Courier New"/>
-          <w:u w:val="single"/>
-        </w:rPr>
-      </w:pPr>
-      <w:r>
-        <w:rPr>
-          <w:rFonts w:ascii="Courier New" w:hAnsi="Courier New" w:cs="Courier New"/>
-          <w:u w:val="single"/>
-        </w:rPr>
-        <w:t>Presentation Outline:</w:t>
-      </w:r>
-    </w:p>
-    <w:p>
-      <w:pPr>
-        <w:pStyle w:val="PlainText"/>
-        <w:rPr>
-          <w:rFonts w:ascii="Courier New" w:hAnsi="Courier New" w:cs="Courier New"/>
-        </w:rPr>
-      </w:pPr>
-    </w:p>
-    <w:p>
-      <w:pPr>
-        <w:pStyle w:val="PlainText"/>
-        <w:ind w:left="360"/>
-        <w:rPr>
-          <w:rFonts w:ascii="Courier New" w:hAnsi="Courier New" w:cs="Courier New"/>
-        </w:rPr>
-      </w:pPr>
-      <w:r>
-        <w:rPr>
-          <w:rFonts w:ascii="Courier New" w:hAnsi="Courier New" w:cs="Courier New"/>
-        </w:rPr>
-        <w:t>Total Time: 10 Minutes</w:t>
-      </w:r>
-    </w:p>
-    <w:p>
-      <w:pPr>
-        <w:pStyle w:val="PlainText"/>
-        <w:rPr>
-          <w:rFonts w:ascii="Courier New" w:hAnsi="Courier New" w:cs="Courier New"/>
-        </w:rPr>
-      </w:pPr>
-    </w:p>
-    <w:p>
-      <w:pPr>
-        <w:pStyle w:val="PlainText"/>
-        <w:numPr>
-          <w:ilvl w:val="0"/>
-          <w:numId w:val="2"/>
-        </w:numPr>
-        <w:rPr>
-          <w:rFonts w:ascii="Courier New" w:hAnsi="Courier New" w:cs="Courier New"/>
-        </w:rPr>
-      </w:pPr>
-      <w:r>
-        <w:rPr>
-          <w:rFonts w:ascii="Courier New" w:hAnsi="Courier New" w:cs="Courier New"/>
-        </w:rPr>
-        <w:t>Project Overview &amp; Goals (2 Minutes)</w:t>
-      </w:r>
-    </w:p>
-    <w:p>
-      <w:pPr>
-        <w:pStyle w:val="PlainText"/>
-        <w:numPr>
-          <w:ilvl w:val="0"/>
-          <w:numId w:val="2"/>
-        </w:numPr>
-        <w:rPr>
-          <w:rFonts w:ascii="Courier New" w:hAnsi="Courier New" w:cs="Courier New"/>
-        </w:rPr>
-      </w:pPr>
-      <w:r>
-        <w:rPr>
-          <w:rFonts w:ascii="Courier New" w:hAnsi="Courier New" w:cs="Courier New"/>
-        </w:rPr>
-        <w:t>Discussion on Deliverables, Part 1 (1 Minute)</w:t>
-      </w:r>
-    </w:p>
-    <w:p>
-      <w:pPr>
-        <w:pStyle w:val="PlainText"/>
-        <w:numPr>
-          <w:ilvl w:val="1"/>
-          <w:numId w:val="2"/>
-        </w:numPr>
-        <w:rPr>
-          <w:rFonts w:ascii="Courier New" w:hAnsi="Courier New" w:cs="Courier New"/>
-        </w:rPr>
-      </w:pPr>
-      <w:r>
-        <w:rPr>
-          <w:rFonts w:ascii="Courier New" w:hAnsi="Courier New" w:cs="Courier New"/>
-        </w:rPr>
-        <w:t>What Has Been Do</w:t>
-      </w:r>
-      <w:r>
-        <w:rPr>
-          <w:rFonts w:ascii="Courier New" w:hAnsi="Courier New" w:cs="Courier New"/>
-        </w:rPr>
-        <w:t>ne</w:t>
-      </w:r>
-    </w:p>
-    <w:p>
-      <w:pPr>
-        <w:pStyle w:val="PlainText"/>
-        <w:numPr>
-          <w:ilvl w:val="0"/>
-          <w:numId w:val="2"/>
-        </w:numPr>
-        <w:rPr>
-          <w:rFonts w:ascii="Courier New" w:hAnsi="Courier New" w:cs="Courier New"/>
-        </w:rPr>
-      </w:pPr>
-      <w:r>
-        <w:rPr>
-          <w:rFonts w:ascii="Courier New" w:hAnsi="Courier New" w:cs="Courier New"/>
-        </w:rPr>
-        <w:t>Database Structure (1 Minute)</w:t>
-      </w:r>
-    </w:p>
-    <w:p>
-      <w:pPr>
-        <w:pStyle w:val="PlainText"/>
-        <w:numPr>
-          <w:ilvl w:val="0"/>
-          <w:numId w:val="2"/>
-        </w:numPr>
-        <w:rPr>
-          <w:rFonts w:ascii="Courier New" w:hAnsi="Courier New" w:cs="Courier New"/>
-        </w:rPr>
-      </w:pPr>
-      <w:r>
-        <w:rPr>
-          <w:rFonts w:ascii="Courier New" w:hAnsi="Courier New" w:cs="Courier New"/>
-        </w:rPr>
-        <w:t>Overview of Application &amp; Functionality</w:t>
-      </w:r>
-    </w:p>
-    <w:p>
-      <w:pPr>
-        <w:pStyle w:val="PlainText"/>
-        <w:numPr>
-          <w:ilvl w:val="1"/>
-          <w:numId w:val="2"/>
-        </w:numPr>
-        <w:rPr>
-          <w:rFonts w:ascii="Courier New" w:hAnsi="Courier New" w:cs="Courier New"/>
-        </w:rPr>
-      </w:pPr>
-      <w:r>
-        <w:rPr>
-          <w:rFonts w:ascii="Courier New" w:hAnsi="Courier New" w:cs="Courier New"/>
-        </w:rPr>
-        <w:t>Log-In (1 Minute)</w:t>
-      </w:r>
-    </w:p>
-    <w:p>
-      <w:pPr>
-        <w:pStyle w:val="PlainText"/>
-        <w:numPr>
-          <w:ilvl w:val="1"/>
-          <w:numId w:val="2"/>
-        </w:numPr>
-        <w:rPr>
-          <w:rFonts w:ascii="Courier New" w:hAnsi="Courier New" w:cs="Courier New"/>
-        </w:rPr>
-      </w:pPr>
-      <w:r>
-        <w:rPr>
-          <w:rFonts w:ascii="Courier New" w:hAnsi="Courier New" w:cs="Courier New"/>
-        </w:rPr>
-        <w:t>Upload (2 Minutes)</w:t>
-      </w:r>
-    </w:p>
-    <w:p>
-      <w:pPr>
-        <w:pStyle w:val="PlainText"/>
-        <w:numPr>
-          <w:ilvl w:val="1"/>
-          <w:numId w:val="2"/>
-        </w:numPr>
-        <w:rPr>
-          <w:rFonts w:ascii="Courier New" w:hAnsi="Courier New" w:cs="Courier New"/>
-        </w:rPr>
-      </w:pPr>
-      <w:r>
-        <w:rPr>
-          <w:rFonts w:ascii="Courier New" w:hAnsi="Courier New" w:cs="Courier New"/>
-        </w:rPr>
-        <w:t>View &amp; Sort Data (2 Minutes)</w:t>
-      </w:r>
-    </w:p>
-    <w:p>
-      <w:pPr>
-        <w:pStyle w:val="PlainText"/>
-        <w:numPr>
-          <w:ilvl w:val="0"/>
-          <w:numId w:val="2"/>
-        </w:numPr>
-        <w:rPr>
-          <w:rFonts w:ascii="Courier New" w:hAnsi="Courier New" w:cs="Courier New"/>
-        </w:rPr>
-      </w:pPr>
-      <w:r>
-        <w:rPr>
-          <w:rFonts w:ascii="Courier New" w:hAnsi="Courier New" w:cs="Courier New"/>
-        </w:rPr>
-        <w:t>Discussion on Deliverables, Part 2 (2 Minutes)</w:t>
-      </w:r>
-    </w:p>
-    <w:p>
-      <w:pPr>
-        <w:pStyle w:val="PlainText"/>
-        <w:numPr>
-          <w:ilvl w:val="1"/>
-          <w:numId w:val="2"/>
-        </w:numPr>
-        <w:rPr>
-          <w:rFonts w:ascii="Courier New" w:hAnsi="Courier New" w:cs="Courier New"/>
-        </w:rPr>
-      </w:pPr>
-      <w:r>
-        <w:rPr>
-          <w:rFonts w:ascii="Courier New" w:hAnsi="Courier New" w:cs="Courier New"/>
-        </w:rPr>
-        <w:t>What Still Needs Work</w:t>
-      </w:r>
-    </w:p>
-    <w:p>
-      <w:pPr>
-        <w:pStyle w:val="PlainText"/>
-        <w:rPr>
-          <w:rFonts w:ascii="Courier New" w:hAnsi="Courier New" w:cs="Courier New"/>
-        </w:rPr>
-      </w:pPr>
-      <w:r>
-        <w:rPr>
-          <w:rFonts w:ascii="Courier New" w:hAnsi="Courier New" w:cs="Courier New"/>
-        </w:rPr>
-        <w:tab/>
-      </w:r>
+    </w:p>
+    <w:p>
+      <w:pPr>
+        <w:pStyle w:val="PlainText"/>
+        <w:rPr>
+          <w:rFonts w:ascii="Courier New" w:hAnsi="Courier New" w:cs="Courier New"/>
+        </w:rPr>
+      </w:pPr>
     </w:p>
     <w:p>
       <w:pPr>

</xml_diff>